<commit_message>
Pridane options ako vstup do prveho prikazu v rure
</commit_message>
<xml_diff>
--- a/word/02-parametre-podmienky-premenne.docx
+++ b/word/02-parametre-podmienky-premenne.docx
@@ -36,6 +36,8 @@
               </w:rPr>
               <w:t>Anatómia príkazu</w:t>
             </w:r>
+            <w:bookmarkStart w:id="0" w:name="_GoBack"/>
+            <w:bookmarkEnd w:id="0"/>
           </w:p>
           <w:p>
             <w:pPr>
@@ -46,12 +48,11 @@
             </w:pPr>
             <w:r>
               <w:rPr>
-                <w:noProof/>
                 <w:lang w:val="sk-SK"/>
               </w:rPr>
               <w:drawing>
-                <wp:inline distT="0" distB="0" distL="0" distR="0" wp14:anchorId="45875354" wp14:editId="7394A8BC">
-                  <wp:extent cx="3151717" cy="1707615"/>
+                <wp:inline distT="0" distB="0" distL="0" distR="0" wp14:anchorId="4019B2DD" wp14:editId="1733FD3C">
+                  <wp:extent cx="3358780" cy="1921398"/>
                   <wp:effectExtent l="0" t="0" r="0" b="0"/>
                   <wp:docPr id="1" name="Picture 1"/>
                   <wp:cNvGraphicFramePr>
@@ -73,7 +74,7 @@
                         <pic:spPr>
                           <a:xfrm>
                             <a:off x="0" y="0"/>
-                            <a:ext cx="3331327" cy="1804929"/>
+                            <a:ext cx="3389681" cy="1939075"/>
                           </a:xfrm>
                           <a:prstGeom prst="rect">
                             <a:avLst/>
@@ -484,16 +485,8 @@
                                     <w:rPr>
                                       <w:sz w:val="18"/>
                                     </w:rPr>
-                                    <w:t>if grep root /etc/</w:t>
+                                    <w:t>if grep root /etc/passwd</w:t>
                                   </w:r>
-                                  <w:proofErr w:type="spellStart"/>
-                                  <w:r>
-                                    <w:rPr>
-                                      <w:sz w:val="18"/>
-                                    </w:rPr>
-                                    <w:t>passwd</w:t>
-                                  </w:r>
-                                  <w:proofErr w:type="spellEnd"/>
                                 </w:p>
                                 <w:p>
                                   <w:pPr>
@@ -810,21 +803,7 @@
                                     <w:rPr>
                                       <w:sz w:val="18"/>
                                     </w:rPr>
-                                    <w:t xml:space="preserve">-f: </w:t>
-                                  </w:r>
-                                  <w:proofErr w:type="spellStart"/>
-                                  <w:r>
-                                    <w:rPr>
-                                      <w:sz w:val="18"/>
-                                    </w:rPr>
-                                    <w:t>je</w:t>
-                                  </w:r>
-                                  <w:proofErr w:type="spellEnd"/>
-                                  <w:r>
-                                    <w:rPr>
-                                      <w:sz w:val="18"/>
-                                    </w:rPr>
-                                    <w:t xml:space="preserve"> to </w:t>
+                                    <w:t xml:space="preserve">-f: je to </w:t>
                                   </w:r>
                                   <w:proofErr w:type="spellStart"/>
                                   <w:r>
@@ -851,21 +830,7 @@
                                     <w:rPr>
                                       <w:sz w:val="18"/>
                                     </w:rPr>
-                                    <w:t xml:space="preserve">-d: </w:t>
-                                  </w:r>
-                                  <w:proofErr w:type="spellStart"/>
-                                  <w:r>
-                                    <w:rPr>
-                                      <w:sz w:val="18"/>
-                                    </w:rPr>
-                                    <w:t>je</w:t>
-                                  </w:r>
-                                  <w:proofErr w:type="spellEnd"/>
-                                  <w:r>
-                                    <w:rPr>
-                                      <w:sz w:val="18"/>
-                                    </w:rPr>
-                                    <w:t xml:space="preserve"> to </w:t>
+                                    <w:t xml:space="preserve">-d: je to </w:t>
                                   </w:r>
                                   <w:proofErr w:type="spellStart"/>
                                   <w:r>
@@ -1791,15 +1756,7 @@
             </w:r>
             <w:proofErr w:type="spellEnd"/>
             <w:r>
-              <w:t xml:space="preserve"> </w:t>
-            </w:r>
-            <w:proofErr w:type="spellStart"/>
-            <w:r>
-              <w:t>vlastný</w:t>
-            </w:r>
-            <w:proofErr w:type="spellEnd"/>
-            <w:r>
-              <w:t xml:space="preserve"> </w:t>
+              <w:t xml:space="preserve"> vlastný </w:t>
             </w:r>
             <w:proofErr w:type="spellStart"/>
             <w:r>
@@ -2169,15 +2126,7 @@
               <w:rPr>
                 <w:lang w:val="sk-SK"/>
               </w:rPr>
-              <w:t>PATH: adresáre, z ktorých sa spúšťajú progra</w:t>
-            </w:r>
-            <w:bookmarkStart w:id="0" w:name="_GoBack"/>
-            <w:bookmarkEnd w:id="0"/>
-            <w:r>
-              <w:rPr>
-                <w:lang w:val="sk-SK"/>
-              </w:rPr>
-              <w:t xml:space="preserve">my </w:t>
+              <w:t xml:space="preserve">PATH: adresáre, z ktorých sa spúšťajú programy </w:t>
             </w:r>
           </w:p>
         </w:tc>
@@ -2798,7 +2747,7 @@
     </w:rPrDefault>
     <w:pPrDefault/>
   </w:docDefaults>
-  <w:latentStyles w:defLockedState="0" w:defUIPriority="99" w:defSemiHidden="0" w:defUnhideWhenUsed="0" w:defQFormat="0" w:count="375">
+  <w:latentStyles w:defLockedState="0" w:defUIPriority="99" w:defSemiHidden="0" w:defUnhideWhenUsed="0" w:defQFormat="0" w:count="376">
     <w:lsdException w:name="Normal" w:uiPriority="0" w:qFormat="1"/>
     <w:lsdException w:name="heading 1" w:uiPriority="9" w:qFormat="1"/>
     <w:lsdException w:name="heading 2" w:semiHidden="1" w:uiPriority="9" w:unhideWhenUsed="1" w:qFormat="1"/>
@@ -2904,7 +2853,6 @@
     <w:lsdException w:name="HTML Sample" w:semiHidden="1" w:unhideWhenUsed="1"/>
     <w:lsdException w:name="HTML Typewriter" w:semiHidden="1" w:unhideWhenUsed="1"/>
     <w:lsdException w:name="HTML Variable" w:semiHidden="1" w:unhideWhenUsed="1"/>
-    <w:lsdException w:name="Normal Table" w:semiHidden="1" w:unhideWhenUsed="1"/>
     <w:lsdException w:name="annotation subject" w:semiHidden="1" w:unhideWhenUsed="1"/>
     <w:lsdException w:name="No List" w:semiHidden="1" w:unhideWhenUsed="1"/>
     <w:lsdException w:name="Outline List 1" w:semiHidden="1" w:unhideWhenUsed="1"/>
@@ -2951,10 +2899,8 @@
     <w:lsdException w:name="Table Subtle 2" w:semiHidden="1" w:unhideWhenUsed="1"/>
     <w:lsdException w:name="Table Web 1" w:semiHidden="1" w:unhideWhenUsed="1"/>
     <w:lsdException w:name="Table Web 2" w:semiHidden="1" w:unhideWhenUsed="1"/>
-    <w:lsdException w:name="Table Web 3" w:semiHidden="1" w:unhideWhenUsed="1"/>
     <w:lsdException w:name="Balloon Text" w:semiHidden="1" w:unhideWhenUsed="1"/>
     <w:lsdException w:name="Table Grid" w:uiPriority="39"/>
-    <w:lsdException w:name="Table Theme" w:semiHidden="1" w:unhideWhenUsed="1"/>
     <w:lsdException w:name="Placeholder Text" w:semiHidden="1"/>
     <w:lsdException w:name="No Spacing" w:uiPriority="1" w:qFormat="1"/>
     <w:lsdException w:name="Light Shading" w:uiPriority="60"/>
@@ -3172,6 +3118,7 @@
     <w:lsdException w:name="List Table 7 Colorful Accent 6" w:uiPriority="52"/>
     <w:lsdException w:name="Mention" w:semiHidden="1" w:unhideWhenUsed="1"/>
     <w:lsdException w:name="Smart Hyperlink" w:semiHidden="1" w:unhideWhenUsed="1"/>
+    <w:lsdException w:name="Smart Link" w:semiHidden="1" w:unhideWhenUsed="1"/>
   </w:latentStyles>
   <w:style w:type="paragraph" w:default="1" w:styleId="Normal">
     <w:name w:val="Normal"/>
@@ -3208,6 +3155,7 @@
   <w:style w:type="character" w:default="1" w:styleId="DefaultParagraphFont">
     <w:name w:val="Default Paragraph Font"/>
     <w:uiPriority w:val="1"/>
+    <w:semiHidden/>
     <w:unhideWhenUsed/>
   </w:style>
   <w:style w:type="table" w:default="1" w:styleId="TableNormal">

</xml_diff>